<commit_message>
updates methods doc to reflect contents of PDF
</commit_message>
<xml_diff>
--- a/data-raw/metadata/methods.docx
+++ b/data-raw/metadata/methods.docx
@@ -740,7 +740,13 @@
         <w:rPr>
           <w:rFonts w:eastAsia="SimSun"/>
         </w:rPr>
-        <w:t>.pdf. This file contains equations to support analyses.</w:t>
+        <w:t>.pdf. This file contains equations to support analyses</w:t>
+      </w:r>
+      <w:r>
+        <w:rPr>
+          <w:rFonts w:eastAsia="SimSun"/>
+        </w:rPr>
+        <w:t xml:space="preserve"> and further information about trapping conditions for each year, including important caveats for interpretation of the data.</w:t>
       </w:r>
     </w:p>
     <w:bookmarkEnd w:id="15"/>
@@ -1711,9 +1717,7 @@
 </file>
 
 <file path=customXml/item1.xml><?xml version="1.0" encoding="utf-8"?>
-<p:properties xmlns:p="http://schemas.microsoft.com/office/2006/metadata/properties" xmlns:xsi="http://www.w3.org/2001/XMLSchema-instance" xmlns:pc="http://schemas.microsoft.com/office/infopath/2007/PartnerControls">
-  <documentManagement/>
-</p:properties>
+<b:Sources xmlns:b="http://schemas.openxmlformats.org/officeDocument/2006/bibliography" xmlns="http://schemas.openxmlformats.org/officeDocument/2006/bibliography" SelectedStyle="/APASixthEditionOfficeOnline.xsl" StyleName="APA" Version="6"/>
 </file>
 
 <file path=customXml/item2.xml><?xml version="1.0" encoding="utf-8"?>
@@ -1849,7 +1853,9 @@
 </file>
 
 <file path=customXml/item3.xml><?xml version="1.0" encoding="utf-8"?>
-<b:Sources xmlns:b="http://schemas.openxmlformats.org/officeDocument/2006/bibliography" xmlns="http://schemas.openxmlformats.org/officeDocument/2006/bibliography" SelectedStyle="/APASixthEditionOfficeOnline.xsl" StyleName="APA" Version="6"/>
+<p:properties xmlns:p="http://schemas.microsoft.com/office/2006/metadata/properties" xmlns:xsi="http://www.w3.org/2001/XMLSchema-instance" xmlns:pc="http://schemas.microsoft.com/office/infopath/2007/PartnerControls">
+  <documentManagement/>
+</p:properties>
 </file>
 
 <file path=customXml/item4.xml><?xml version="1.0" encoding="utf-8"?>
@@ -1862,10 +1868,9 @@
 </file>
 
 <file path=customXml/itemProps1.xml><?xml version="1.0" encoding="utf-8"?>
-<ds:datastoreItem xmlns:ds="http://schemas.openxmlformats.org/officeDocument/2006/customXml" ds:itemID="{7F91AAB3-E18A-4168-8931-FC25F6BC12C0}">
+<ds:datastoreItem xmlns:ds="http://schemas.openxmlformats.org/officeDocument/2006/customXml" ds:itemID="{697C054C-AA23-3440-A7D2-DC5893B43991}">
   <ds:schemaRefs>
-    <ds:schemaRef ds:uri="http://schemas.microsoft.com/office/2006/metadata/properties"/>
-    <ds:schemaRef ds:uri="http://schemas.microsoft.com/office/infopath/2007/PartnerControls"/>
+    <ds:schemaRef ds:uri="http://schemas.openxmlformats.org/officeDocument/2006/bibliography"/>
   </ds:schemaRefs>
 </ds:datastoreItem>
 </file>
@@ -1889,9 +1894,10 @@
 </file>
 
 <file path=customXml/itemProps3.xml><?xml version="1.0" encoding="utf-8"?>
-<ds:datastoreItem xmlns:ds="http://schemas.openxmlformats.org/officeDocument/2006/customXml" ds:itemID="{697C054C-AA23-3440-A7D2-DC5893B43991}">
+<ds:datastoreItem xmlns:ds="http://schemas.openxmlformats.org/officeDocument/2006/customXml" ds:itemID="{7F91AAB3-E18A-4168-8931-FC25F6BC12C0}">
   <ds:schemaRefs>
-    <ds:schemaRef ds:uri="http://schemas.openxmlformats.org/officeDocument/2006/bibliography"/>
+    <ds:schemaRef ds:uri="http://schemas.microsoft.com/office/2006/metadata/properties"/>
+    <ds:schemaRef ds:uri="http://schemas.microsoft.com/office/infopath/2007/PartnerControls"/>
   </ds:schemaRefs>
 </ds:datastoreItem>
 </file>

</xml_diff>